<commit_message>
contiene minutas y ajuste objetivos
</commit_message>
<xml_diff>
--- a/documentacion/minutas/Con el Usuario/03 - Minuta 3.docx
+++ b/documentacion/minutas/Con el Usuario/03 - Minuta 3.docx
@@ -98,11 +98,11 @@
       <w:r>
         <w:t xml:space="preserve">la aplicación instalada en el </w:t>
       </w:r>
-      <w:proofErr w:type="gramStart"/>
-      <w:r>
-        <w:t>celular ,</w:t>
-      </w:r>
-      <w:proofErr w:type="gramEnd"/>
+      <w:bookmarkStart w:id="0" w:name="_GoBack"/>
+      <w:bookmarkEnd w:id="0"/>
+      <w:r>
+        <w:t>celular,</w:t>
+      </w:r>
       <w:r>
         <w:t xml:space="preserve"> contiene examen de cuestionario finalizado.</w:t>
       </w:r>
@@ -138,25 +138,19 @@
         <w:rPr>
           <w:sz w:val="24"/>
         </w:rPr>
-        <w:t>Se definen los colores a emplear en los exámenes</w:t>
-      </w:r>
-      <w:r>
-        <w:rPr>
-          <w:sz w:val="24"/>
-        </w:rPr>
-        <w:t xml:space="preserve">: </w:t>
-      </w:r>
-      <w:r>
-        <w:rPr>
-          <w:sz w:val="24"/>
-        </w:rPr>
-        <w:t xml:space="preserve">(Encargado: </w:t>
-      </w:r>
-      <w:r>
-        <w:rPr>
-          <w:sz w:val="24"/>
-        </w:rPr>
-        <w:t>BETO)</w:t>
+        <w:t xml:space="preserve">Se definen los colores a emplear en los exámenes: (Encargado: </w:t>
+      </w:r>
+      <w:r>
+        <w:rPr>
+          <w:sz w:val="24"/>
+        </w:rPr>
+        <w:t>Roberto</w:t>
+      </w:r>
+      <w:r>
+        <w:rPr>
+          <w:sz w:val="24"/>
+        </w:rPr>
+        <w:t>)</w:t>
       </w:r>
     </w:p>
     <w:p>
@@ -240,39 +234,19 @@
         <w:rPr>
           <w:sz w:val="24"/>
         </w:rPr>
-        <w:t>Silvia sugiere colocar una</w:t>
-      </w:r>
-      <w:r>
-        <w:rPr>
-          <w:sz w:val="24"/>
-        </w:rPr>
-        <w:t xml:space="preserve"> barra de progreso en el cuestionario (Deseable con el logo de </w:t>
-      </w:r>
-      <w:proofErr w:type="spellStart"/>
-      <w:r>
-        <w:rPr>
-          <w:sz w:val="24"/>
-        </w:rPr>
-        <w:t>audinsa</w:t>
-      </w:r>
-      <w:proofErr w:type="spellEnd"/>
-      <w:r>
-        <w:rPr>
-          <w:sz w:val="24"/>
-        </w:rPr>
-        <w:t xml:space="preserve"> y las rayas verticales) (</w:t>
-      </w:r>
-      <w:r>
-        <w:rPr>
-          <w:sz w:val="24"/>
-        </w:rPr>
-        <w:t>Se acuerda investigar el tema , encargada Daniela</w:t>
-      </w:r>
-      <w:r>
-        <w:rPr>
-          <w:sz w:val="24"/>
-        </w:rPr>
-        <w:t>)</w:t>
+        <w:t>Silvia sugiere colocar una barra de progreso en el cuestio</w:t>
+      </w:r>
+      <w:r>
+        <w:rPr>
+          <w:sz w:val="24"/>
+        </w:rPr>
+        <w:t>nario (Deseable con el logo de A</w:t>
+      </w:r>
+      <w:r>
+        <w:rPr>
+          <w:sz w:val="24"/>
+        </w:rPr>
+        <w:t>udinsa y las rayas verticales) (Se acuerda investigar el tema , encargada Daniela)</w:t>
       </w:r>
     </w:p>
     <w:p>
@@ -300,37 +274,7 @@
         <w:rPr>
           <w:sz w:val="24"/>
         </w:rPr>
-        <w:t>Se tiene que c</w:t>
-      </w:r>
-      <w:r>
-        <w:rPr>
-          <w:sz w:val="24"/>
-        </w:rPr>
-        <w:t xml:space="preserve">ambiar lógica del cuestionario </w:t>
-      </w:r>
-      <w:r>
-        <w:rPr>
-          <w:sz w:val="24"/>
-        </w:rPr>
-        <w:t xml:space="preserve">pues el resultado está invertido </w:t>
-      </w:r>
-      <w:r>
-        <w:rPr>
-          <w:sz w:val="24"/>
-        </w:rPr>
-        <w:t>(</w:t>
-      </w:r>
-      <w:r>
-        <w:rPr>
-          <w:sz w:val="24"/>
-        </w:rPr>
-        <w:t>Encargada: Daniela</w:t>
-      </w:r>
-      <w:r>
-        <w:rPr>
-          <w:sz w:val="24"/>
-        </w:rPr>
-        <w:t>)</w:t>
+        <w:t>Se tiene que cambiar lógica del cuestionario pues el resultado está invertido (Encargada: Daniela)</w:t>
       </w:r>
     </w:p>
     <w:p>
@@ -416,37 +360,13 @@
         <w:rPr>
           <w:sz w:val="24"/>
         </w:rPr>
-        <w:t xml:space="preserve"> </w:t>
-      </w:r>
-      <w:r>
-        <w:rPr>
-          <w:sz w:val="24"/>
-        </w:rPr>
-        <w:t>(</w:t>
-      </w:r>
-      <w:r>
-        <w:rPr>
-          <w:sz w:val="24"/>
-        </w:rPr>
-        <w:t>Encargad</w:t>
-      </w:r>
-      <w:r>
-        <w:rPr>
-          <w:sz w:val="24"/>
-        </w:rPr>
-        <w:t>os</w:t>
-      </w:r>
-      <w:r>
-        <w:rPr>
-          <w:sz w:val="24"/>
-        </w:rPr>
-        <w:t>: Daniela</w:t>
-      </w:r>
-      <w:r>
-        <w:rPr>
-          <w:sz w:val="24"/>
-        </w:rPr>
-        <w:t xml:space="preserve"> y Roberto</w:t>
+        <w:t xml:space="preserve"> (</w:t>
+      </w:r>
+      <w:r>
+        <w:rPr>
+          <w:sz w:val="24"/>
+        </w:rPr>
+        <w:t>Encargados: Daniela y Roberto</w:t>
       </w:r>
       <w:r>
         <w:rPr>
@@ -491,25 +411,7 @@
         <w:rPr>
           <w:sz w:val="24"/>
         </w:rPr>
-        <w:t>Encargad</w:t>
-      </w:r>
-      <w:r>
-        <w:rPr>
-          <w:sz w:val="24"/>
-        </w:rPr>
-        <w:t>o</w:t>
-      </w:r>
-      <w:r>
-        <w:rPr>
-          <w:sz w:val="24"/>
-        </w:rPr>
-        <w:t>:</w:t>
-      </w:r>
-      <w:r>
-        <w:rPr>
-          <w:sz w:val="24"/>
-        </w:rPr>
-        <w:t xml:space="preserve"> Roberto</w:t>
+        <w:t>Encargado: Roberto</w:t>
       </w:r>
       <w:r>
         <w:rPr>
@@ -612,25 +514,7 @@
         <w:rPr>
           <w:sz w:val="24"/>
         </w:rPr>
-        <w:t>Encargad</w:t>
-      </w:r>
-      <w:r>
-        <w:rPr>
-          <w:sz w:val="24"/>
-        </w:rPr>
-        <w:t>a</w:t>
-      </w:r>
-      <w:r>
-        <w:rPr>
-          <w:sz w:val="24"/>
-        </w:rPr>
-        <w:t xml:space="preserve">: </w:t>
-      </w:r>
-      <w:r>
-        <w:rPr>
-          <w:sz w:val="24"/>
-        </w:rPr>
-        <w:t>Daniela</w:t>
+        <w:t>Encargada: Daniela</w:t>
       </w:r>
       <w:r>
         <w:rPr>
@@ -721,8 +605,6 @@
           <w:sz w:val="24"/>
         </w:rPr>
       </w:pPr>
-      <w:bookmarkStart w:id="0" w:name="_GoBack"/>
-      <w:bookmarkEnd w:id="0"/>
     </w:p>
     <w:sectPr>
       <w:pgSz w:w="12240" w:h="15840"/>

</xml_diff>